<commit_message>
added new encoder layer
</commit_message>
<xml_diff>
--- a/Testen ob im modell einfluss hat um konfidenzintervalle zu bekommen.docx
+++ b/Testen ob im modell einfluss hat um konfidenzintervalle zu bekommen.docx
@@ -4,7 +4,31 @@
   <w:body>
     <w:p>
       <w:r>
-        <w:t>Testen ob im modell einfluss hat um konfidenzintervalle zu bekommen</w:t>
+        <w:t xml:space="preserve">Testen ob im </w:t>
+      </w:r>
+      <w:proofErr w:type="spellStart"/>
+      <w:r>
+        <w:t>modell</w:t>
+      </w:r>
+      <w:proofErr w:type="spellEnd"/>
+      <w:r>
+        <w:t xml:space="preserve"> </w:t>
+      </w:r>
+      <w:proofErr w:type="spellStart"/>
+      <w:r>
+        <w:t>einfluss</w:t>
+      </w:r>
+      <w:proofErr w:type="spellEnd"/>
+      <w:r>
+        <w:t xml:space="preserve"> hat um </w:t>
+      </w:r>
+      <w:proofErr w:type="spellStart"/>
+      <w:r>
+        <w:t>konfidenzintervalle</w:t>
+      </w:r>
+      <w:proofErr w:type="spellEnd"/>
+      <w:r>
+        <w:t xml:space="preserve"> zu bekommen</w:t>
       </w:r>
     </w:p>
     <w:p>
@@ -14,12 +38,57 @@
     </w:p>
     <w:p>
       <w:r>
-        <w:t xml:space="preserve">Testen ob fixed effect einfluss hat (2.4.2) vllt braucht korrekturfaktor </w:t>
-      </w:r>
-    </w:p>
-    <w:p>
-      <w:r>
-        <w:t>Simulating LRT Kapitel ist w</w:t>
+        <w:t xml:space="preserve">Testen ob </w:t>
+      </w:r>
+      <w:proofErr w:type="spellStart"/>
+      <w:r>
+        <w:t>fixed</w:t>
+      </w:r>
+      <w:proofErr w:type="spellEnd"/>
+      <w:r>
+        <w:t xml:space="preserve"> </w:t>
+      </w:r>
+      <w:proofErr w:type="spellStart"/>
+      <w:r>
+        <w:t>effect</w:t>
+      </w:r>
+      <w:proofErr w:type="spellEnd"/>
+      <w:r>
+        <w:t xml:space="preserve"> </w:t>
+      </w:r>
+      <w:proofErr w:type="spellStart"/>
+      <w:r>
+        <w:t>einfluss</w:t>
+      </w:r>
+      <w:proofErr w:type="spellEnd"/>
+      <w:r>
+        <w:t xml:space="preserve"> hat (2.4.2) </w:t>
+      </w:r>
+      <w:proofErr w:type="spellStart"/>
+      <w:r>
+        <w:t>vllt</w:t>
+      </w:r>
+      <w:proofErr w:type="spellEnd"/>
+      <w:r>
+        <w:t xml:space="preserve"> braucht </w:t>
+      </w:r>
+      <w:proofErr w:type="spellStart"/>
+      <w:r>
+        <w:t>korrekturfaktor</w:t>
+      </w:r>
+      <w:proofErr w:type="spellEnd"/>
+      <w:r>
+        <w:t xml:space="preserve"> </w:t>
+      </w:r>
+    </w:p>
+    <w:p>
+      <w:proofErr w:type="spellStart"/>
+      <w:r>
+        <w:t>Simulating</w:t>
+      </w:r>
+      <w:proofErr w:type="spellEnd"/>
+      <w:r>
+        <w:t xml:space="preserve"> LRT Kapitel ist w</w:t>
       </w:r>
       <w:r>
         <w:t>i</w:t>
@@ -41,28 +110,68 @@
     </w:p>
     <w:p>
       <w:r>
-        <w:t>Unter dem gefitteten modell daten generieren</w:t>
-      </w:r>
-      <w:r>
-        <w:t xml:space="preserve"> auf generierten daten 200 mal neue modell fitten </w:t>
+        <w:t xml:space="preserve">Unter dem gefitteten </w:t>
+      </w:r>
+      <w:proofErr w:type="spellStart"/>
+      <w:r>
+        <w:t>modell</w:t>
+      </w:r>
+      <w:proofErr w:type="spellEnd"/>
+      <w:r>
+        <w:t xml:space="preserve"> daten generieren</w:t>
+      </w:r>
+      <w:r>
+        <w:t xml:space="preserve"> auf generierten daten 200 mal neue </w:t>
+      </w:r>
+      <w:proofErr w:type="spellStart"/>
+      <w:r>
+        <w:t>modell</w:t>
+      </w:r>
+      <w:proofErr w:type="spellEnd"/>
+      <w:r>
+        <w:t xml:space="preserve"> fitten </w:t>
       </w:r>
       <w:r>
         <w:t xml:space="preserve"> </w:t>
       </w:r>
     </w:p>
     <w:p>
-      <w:r>
-        <w:t>Histogramme wo ich 200</w:t>
-      </w:r>
-    </w:p>
-    <w:p>
-      <w:r>
-        <w:t xml:space="preserve">Histogram von chi ^2 verteilung neue quelle </w:t>
-      </w:r>
-    </w:p>
-    <w:p>
-      <w:r>
-        <w:t xml:space="preserve">Mit QR Zerlegung wird effizient berechnet anstatt blockmatrix </w:t>
+      <w:proofErr w:type="spellStart"/>
+      <w:r>
+        <w:t>Histogram</w:t>
+      </w:r>
+      <w:proofErr w:type="spellEnd"/>
+      <w:r>
+        <w:t xml:space="preserve"> von </w:t>
+      </w:r>
+      <w:proofErr w:type="spellStart"/>
+      <w:r>
+        <w:t>chi</w:t>
+      </w:r>
+      <w:proofErr w:type="spellEnd"/>
+      <w:r>
+        <w:t xml:space="preserve"> ^2 </w:t>
+      </w:r>
+      <w:proofErr w:type="spellStart"/>
+      <w:r>
+        <w:t>verteilung</w:t>
+      </w:r>
+      <w:proofErr w:type="spellEnd"/>
+      <w:r>
+        <w:t xml:space="preserve"> neue quelle </w:t>
+      </w:r>
+    </w:p>
+    <w:p>
+      <w:r>
+        <w:t xml:space="preserve">Mit QR Zerlegung wird effizient berechnet anstatt </w:t>
+      </w:r>
+      <w:proofErr w:type="spellStart"/>
+      <w:r>
+        <w:t>blockmatrix</w:t>
+      </w:r>
+      <w:proofErr w:type="spellEnd"/>
+      <w:r>
+        <w:t xml:space="preserve"> </w:t>
       </w:r>
     </w:p>
     <w:p>
@@ -125,17 +234,57 @@
     </w:p>
     <w:p>
       <w:r>
-        <w:t xml:space="preserve">Encoder generiert daten und gemischte modell kommt auf generierten daten </w:t>
-      </w:r>
-    </w:p>
-    <w:p>
-      <w:r>
-        <w:t xml:space="preserve">Dazu muss aner auch encoder und decoder trainiert werden </w:t>
-      </w:r>
-    </w:p>
-    <w:p>
-      <w:r>
-        <w:t>Dann auch wieder histogramm.</w:t>
+        <w:t xml:space="preserve">Encoder generiert daten und gemischte </w:t>
+      </w:r>
+      <w:proofErr w:type="spellStart"/>
+      <w:r>
+        <w:t>modell</w:t>
+      </w:r>
+      <w:proofErr w:type="spellEnd"/>
+      <w:r>
+        <w:t xml:space="preserve"> kommt auf generierten daten </w:t>
+      </w:r>
+    </w:p>
+    <w:p>
+      <w:r>
+        <w:t xml:space="preserve">Dazu muss </w:t>
+      </w:r>
+      <w:proofErr w:type="spellStart"/>
+      <w:r>
+        <w:t>aner</w:t>
+      </w:r>
+      <w:proofErr w:type="spellEnd"/>
+      <w:r>
+        <w:t xml:space="preserve"> auch </w:t>
+      </w:r>
+      <w:proofErr w:type="spellStart"/>
+      <w:r>
+        <w:t>encoder</w:t>
+      </w:r>
+      <w:proofErr w:type="spellEnd"/>
+      <w:r>
+        <w:t xml:space="preserve"> und </w:t>
+      </w:r>
+      <w:proofErr w:type="spellStart"/>
+      <w:r>
+        <w:t>decoder</w:t>
+      </w:r>
+      <w:proofErr w:type="spellEnd"/>
+      <w:r>
+        <w:t xml:space="preserve"> trainiert werden </w:t>
+      </w:r>
+    </w:p>
+    <w:p>
+      <w:r>
+        <w:t xml:space="preserve">Dann auch wieder </w:t>
+      </w:r>
+      <w:proofErr w:type="spellStart"/>
+      <w:r>
+        <w:t>histogramm</w:t>
+      </w:r>
+      <w:proofErr w:type="spellEnd"/>
+      <w:r>
+        <w:t>.</w:t>
       </w:r>
     </w:p>
     <w:p>
@@ -145,7 +294,23 @@
     </w:p>
     <w:p>
       <w:r>
-        <w:t>Histogramm und encoder und decoder spielen</w:t>
+        <w:t xml:space="preserve">Histogramm und </w:t>
+      </w:r>
+      <w:proofErr w:type="spellStart"/>
+      <w:r>
+        <w:t>encoder</w:t>
+      </w:r>
+      <w:proofErr w:type="spellEnd"/>
+      <w:r>
+        <w:t xml:space="preserve"> und </w:t>
+      </w:r>
+      <w:proofErr w:type="spellStart"/>
+      <w:r>
+        <w:t>decoder</w:t>
+      </w:r>
+      <w:proofErr w:type="spellEnd"/>
+      <w:r>
+        <w:t xml:space="preserve"> spielen</w:t>
       </w:r>
     </w:p>
     <w:p/>
@@ -156,17 +321,57 @@
     </w:p>
     <w:p>
       <w:r>
-        <w:t xml:space="preserve">Encoder decoder nicht neu trainieren </w:t>
-      </w:r>
-    </w:p>
-    <w:p>
-      <w:r>
-        <w:t xml:space="preserve">Getrenntes training auf selben datensatz </w:t>
-      </w:r>
-    </w:p>
-    <w:p>
-      <w:r>
-        <w:t>Zwei encoder und modelle auf unterschied</w:t>
+        <w:t xml:space="preserve">Encoder </w:t>
+      </w:r>
+      <w:proofErr w:type="spellStart"/>
+      <w:r>
+        <w:t>decoder</w:t>
+      </w:r>
+      <w:proofErr w:type="spellEnd"/>
+      <w:r>
+        <w:t xml:space="preserve"> nicht neu trainieren </w:t>
+      </w:r>
+    </w:p>
+    <w:p>
+      <w:r>
+        <w:t xml:space="preserve">Getrenntes </w:t>
+      </w:r>
+      <w:proofErr w:type="spellStart"/>
+      <w:r>
+        <w:t>training</w:t>
+      </w:r>
+      <w:proofErr w:type="spellEnd"/>
+      <w:r>
+        <w:t xml:space="preserve"> auf selben </w:t>
+      </w:r>
+      <w:proofErr w:type="spellStart"/>
+      <w:r>
+        <w:t>datensatz</w:t>
+      </w:r>
+      <w:proofErr w:type="spellEnd"/>
+      <w:r>
+        <w:t xml:space="preserve"> </w:t>
+      </w:r>
+    </w:p>
+    <w:p>
+      <w:r>
+        <w:t xml:space="preserve">Zwei </w:t>
+      </w:r>
+      <w:proofErr w:type="spellStart"/>
+      <w:r>
+        <w:t>encoder</w:t>
+      </w:r>
+      <w:proofErr w:type="spellEnd"/>
+      <w:r>
+        <w:t xml:space="preserve"> und </w:t>
+      </w:r>
+      <w:proofErr w:type="spellStart"/>
+      <w:r>
+        <w:t>modelle</w:t>
+      </w:r>
+      <w:proofErr w:type="spellEnd"/>
+      <w:r>
+        <w:t xml:space="preserve"> auf unterschied</w:t>
       </w:r>
     </w:p>
     <w:p>
@@ -176,43 +381,144 @@
     </w:p>
     <w:p>
       <w:r>
-        <w:t xml:space="preserve">Am encoder modell rumspielen – zusätzliche layer </w:t>
-      </w:r>
-    </w:p>
-    <w:p>
-      <w:r>
-        <w:t>Auf besserem rechner laufen lassen.</w:t>
-      </w:r>
-    </w:p>
-    <w:p>
-      <w:r>
-        <w:t xml:space="preserve">Mehr wiederholungen und verzerrungsmasse bestätigen. </w:t>
+        <w:t xml:space="preserve">Am </w:t>
+      </w:r>
+      <w:proofErr w:type="spellStart"/>
+      <w:r>
+        <w:t>encoder</w:t>
+      </w:r>
+      <w:proofErr w:type="spellEnd"/>
+      <w:r>
+        <w:t xml:space="preserve"> </w:t>
+      </w:r>
+      <w:proofErr w:type="spellStart"/>
+      <w:r>
+        <w:t>modell</w:t>
+      </w:r>
+      <w:proofErr w:type="spellEnd"/>
+      <w:r>
+        <w:t xml:space="preserve"> rumspielen – zusätzliche </w:t>
+      </w:r>
+      <w:proofErr w:type="spellStart"/>
+      <w:r>
+        <w:t>layer</w:t>
+      </w:r>
+      <w:proofErr w:type="spellEnd"/>
+      <w:r>
+        <w:t xml:space="preserve"> </w:t>
+      </w:r>
+    </w:p>
+    <w:p>
+      <w:r>
+        <w:t xml:space="preserve">Auf besserem </w:t>
+      </w:r>
+      <w:proofErr w:type="spellStart"/>
+      <w:r>
+        <w:t>rechner</w:t>
+      </w:r>
+      <w:proofErr w:type="spellEnd"/>
+      <w:r>
+        <w:t xml:space="preserve"> laufen lassen.</w:t>
+      </w:r>
+    </w:p>
+    <w:p>
+      <w:r>
+        <w:t xml:space="preserve">Mehr </w:t>
+      </w:r>
+      <w:proofErr w:type="spellStart"/>
+      <w:r>
+        <w:t>wiederholungen</w:t>
+      </w:r>
+      <w:proofErr w:type="spellEnd"/>
+      <w:r>
+        <w:t xml:space="preserve"> und </w:t>
+      </w:r>
+      <w:proofErr w:type="spellStart"/>
+      <w:r>
+        <w:t>verzerrungsmasse</w:t>
+      </w:r>
+      <w:proofErr w:type="spellEnd"/>
+      <w:r>
+        <w:t xml:space="preserve"> bestätigen. </w:t>
+      </w:r>
+    </w:p>
+    <w:p>
+      <w:r>
+        <w:t>Verzerrung vermeiden:</w:t>
       </w:r>
     </w:p>
     <w:p>
       <w:r>
         <w:lastRenderedPageBreak/>
-        <w:t>Verzerrung vermeiden:</w:t>
-      </w:r>
-    </w:p>
-    <w:p>
-      <w:r>
         <w:t>Variable die mich interessiert</w:t>
       </w:r>
     </w:p>
     <w:p>
-      <w:r>
-        <w:t xml:space="preserve">Ofgt laufen lassen. </w:t>
-      </w:r>
-    </w:p>
-    <w:p>
-      <w:r>
-        <w:t xml:space="preserve">Generiert verteilung mit 100 hat variable die im design kein effekt hat. </w:t>
-      </w:r>
-    </w:p>
-    <w:p>
-      <w:r>
-        <w:t xml:space="preserve">Empirischen wert der prüfgröße vergleiche mit histogramm. </w:t>
+      <w:proofErr w:type="spellStart"/>
+      <w:r>
+        <w:t>Ofgt</w:t>
+      </w:r>
+      <w:proofErr w:type="spellEnd"/>
+      <w:r>
+        <w:t xml:space="preserve"> laufen lassen. </w:t>
+      </w:r>
+    </w:p>
+    <w:p>
+      <w:r>
+        <w:t xml:space="preserve">Generiert </w:t>
+      </w:r>
+      <w:proofErr w:type="spellStart"/>
+      <w:r>
+        <w:t>verteilung</w:t>
+      </w:r>
+      <w:proofErr w:type="spellEnd"/>
+      <w:r>
+        <w:t xml:space="preserve"> mit 100 hat variable die im </w:t>
+      </w:r>
+      <w:proofErr w:type="spellStart"/>
+      <w:r>
+        <w:t>design</w:t>
+      </w:r>
+      <w:proofErr w:type="spellEnd"/>
+      <w:r>
+        <w:t xml:space="preserve"> kein </w:t>
+      </w:r>
+      <w:proofErr w:type="spellStart"/>
+      <w:r>
+        <w:t>effekt</w:t>
+      </w:r>
+      <w:proofErr w:type="spellEnd"/>
+      <w:r>
+        <w:t xml:space="preserve"> hat. </w:t>
+      </w:r>
+    </w:p>
+    <w:p>
+      <w:r>
+        <w:t xml:space="preserve">Empirischen </w:t>
+      </w:r>
+      <w:proofErr w:type="spellStart"/>
+      <w:r>
+        <w:t>wert</w:t>
+      </w:r>
+      <w:proofErr w:type="spellEnd"/>
+      <w:r>
+        <w:t xml:space="preserve"> der </w:t>
+      </w:r>
+      <w:proofErr w:type="spellStart"/>
+      <w:r>
+        <w:t>prüfgröße</w:t>
+      </w:r>
+      <w:proofErr w:type="spellEnd"/>
+      <w:r>
+        <w:t xml:space="preserve"> vergleiche mit </w:t>
+      </w:r>
+      <w:proofErr w:type="spellStart"/>
+      <w:r>
+        <w:t>histogramm</w:t>
+      </w:r>
+      <w:proofErr w:type="spellEnd"/>
+      <w:r>
+        <w:t xml:space="preserve">. </w:t>
       </w:r>
     </w:p>
     <w:p>
@@ -222,13 +528,37 @@
     </w:p>
     <w:p>
       <w:r>
-        <w:t>Nicht 5% von chi sonder 5%von empirisch</w:t>
+        <w:t xml:space="preserve">Nicht 5% von </w:t>
+      </w:r>
+      <w:proofErr w:type="spellStart"/>
+      <w:r>
+        <w:t>chi</w:t>
+      </w:r>
+      <w:proofErr w:type="spellEnd"/>
+      <w:r>
+        <w:t xml:space="preserve"> </w:t>
+      </w:r>
+      <w:proofErr w:type="spellStart"/>
+      <w:r>
+        <w:t>sonder</w:t>
+      </w:r>
+      <w:proofErr w:type="spellEnd"/>
+      <w:r>
+        <w:t xml:space="preserve"> 5%von empirisch</w:t>
       </w:r>
     </w:p>
     <w:p/>
     <w:p>
       <w:r>
-        <w:t xml:space="preserve">Post selection Inferenz </w:t>
+        <w:t xml:space="preserve">Post </w:t>
+      </w:r>
+      <w:proofErr w:type="spellStart"/>
+      <w:r>
+        <w:t>selection</w:t>
+      </w:r>
+      <w:proofErr w:type="spellEnd"/>
+      <w:r>
+        <w:t xml:space="preserve"> Inferenz </w:t>
       </w:r>
     </w:p>
     <w:p/>
@@ -239,39 +569,161 @@
     </w:p>
     <w:p>
       <w:r>
-        <w:t xml:space="preserve">PSI klein halten (nur in den empirischen teil) Ausblick dass man zeigt das man evtl ne chance hat. Von theorie darstellung zu viel. </w:t>
-      </w:r>
-    </w:p>
-    <w:p>
-      <w:r>
-        <w:t xml:space="preserve">Hauptgewicht das es ne verzerrung gibt. Verzerrung quantifizieren. Quantile gegenüberstellen </w:t>
-      </w:r>
-    </w:p>
-    <w:p>
-      <w:r>
-        <w:t xml:space="preserve">Was es verändert wenn encoder komplexer </w:t>
+        <w:t xml:space="preserve">PSI klein halten (nur in den empirischen teil) Ausblick dass man zeigt das man </w:t>
+      </w:r>
+      <w:proofErr w:type="spellStart"/>
+      <w:r>
+        <w:t>evtl</w:t>
+      </w:r>
+      <w:proofErr w:type="spellEnd"/>
+      <w:r>
+        <w:t xml:space="preserve"> </w:t>
+      </w:r>
+      <w:proofErr w:type="spellStart"/>
+      <w:r>
+        <w:t>ne</w:t>
+      </w:r>
+      <w:proofErr w:type="spellEnd"/>
+      <w:r>
+        <w:t xml:space="preserve"> </w:t>
+      </w:r>
+      <w:proofErr w:type="spellStart"/>
+      <w:r>
+        <w:t>chance</w:t>
+      </w:r>
+      <w:proofErr w:type="spellEnd"/>
+      <w:r>
+        <w:t xml:space="preserve"> hat. Von </w:t>
+      </w:r>
+      <w:proofErr w:type="spellStart"/>
+      <w:r>
+        <w:t>theorie</w:t>
+      </w:r>
+      <w:proofErr w:type="spellEnd"/>
+      <w:r>
+        <w:t xml:space="preserve"> </w:t>
+      </w:r>
+      <w:proofErr w:type="spellStart"/>
+      <w:r>
+        <w:t>darstellung</w:t>
+      </w:r>
+      <w:proofErr w:type="spellEnd"/>
+      <w:r>
+        <w:t xml:space="preserve"> zu viel. </w:t>
+      </w:r>
+    </w:p>
+    <w:p>
+      <w:r>
+        <w:t xml:space="preserve">Hauptgewicht das es </w:t>
+      </w:r>
+      <w:proofErr w:type="spellStart"/>
+      <w:r>
+        <w:t>ne</w:t>
+      </w:r>
+      <w:proofErr w:type="spellEnd"/>
+      <w:r>
+        <w:t xml:space="preserve"> </w:t>
+      </w:r>
+      <w:proofErr w:type="spellStart"/>
+      <w:r>
+        <w:t>verzerrung</w:t>
+      </w:r>
+      <w:proofErr w:type="spellEnd"/>
+      <w:r>
+        <w:t xml:space="preserve"> gibt. Verzerrung quantifizieren. Quantile gegenüberstellen </w:t>
+      </w:r>
+    </w:p>
+    <w:p>
+      <w:r>
+        <w:t xml:space="preserve">Was es verändert wenn </w:t>
+      </w:r>
+      <w:proofErr w:type="spellStart"/>
+      <w:r>
+        <w:t>encoder</w:t>
+      </w:r>
+      <w:proofErr w:type="spellEnd"/>
+      <w:r>
+        <w:t xml:space="preserve"> komplexer </w:t>
       </w:r>
     </w:p>
     <w:p/>
     <w:p>
       <w:r>
-        <w:t>Neuronale netze autoencoder und gemischte modelle</w:t>
-      </w:r>
-    </w:p>
-    <w:p>
-      <w:r>
-        <w:t xml:space="preserve">Sodass man von theorie erwarten kann wieso es eine verzerrung gibt. </w:t>
+        <w:t xml:space="preserve">Neuronale </w:t>
+      </w:r>
+      <w:proofErr w:type="spellStart"/>
+      <w:r>
+        <w:t>netze</w:t>
+      </w:r>
+      <w:proofErr w:type="spellEnd"/>
+      <w:r>
+        <w:t xml:space="preserve"> </w:t>
+      </w:r>
+      <w:proofErr w:type="spellStart"/>
+      <w:r>
+        <w:t>autoencoder</w:t>
+      </w:r>
+      <w:proofErr w:type="spellEnd"/>
+      <w:r>
+        <w:t xml:space="preserve"> und gemischte </w:t>
+      </w:r>
+      <w:proofErr w:type="spellStart"/>
+      <w:r>
+        <w:t>modelle</w:t>
+      </w:r>
+      <w:proofErr w:type="spellEnd"/>
+    </w:p>
+    <w:p>
+      <w:r>
+        <w:t xml:space="preserve">Sodass man von </w:t>
+      </w:r>
+      <w:proofErr w:type="spellStart"/>
+      <w:r>
+        <w:t>theorie</w:t>
+      </w:r>
+      <w:proofErr w:type="spellEnd"/>
+      <w:r>
+        <w:t xml:space="preserve"> erwarten kann wieso es eine </w:t>
+      </w:r>
+      <w:proofErr w:type="spellStart"/>
+      <w:r>
+        <w:t>verzerrung</w:t>
+      </w:r>
+      <w:proofErr w:type="spellEnd"/>
+      <w:r>
+        <w:t xml:space="preserve"> gibt. </w:t>
       </w:r>
     </w:p>
     <w:p/>
     <w:p>
-      <w:r>
-        <w:t xml:space="preserve">Fahrmeir passable notation </w:t>
-      </w:r>
-    </w:p>
-    <w:p>
-      <w:r>
-        <w:t>Dass kovariante auch ZV sein könnte wird sonst ignoriert.</w:t>
+      <w:proofErr w:type="spellStart"/>
+      <w:r>
+        <w:t>Fahrmeir</w:t>
+      </w:r>
+      <w:proofErr w:type="spellEnd"/>
+      <w:r>
+        <w:t xml:space="preserve"> passable </w:t>
+      </w:r>
+      <w:proofErr w:type="spellStart"/>
+      <w:r>
+        <w:t>notation</w:t>
+      </w:r>
+      <w:proofErr w:type="spellEnd"/>
+      <w:r>
+        <w:t xml:space="preserve"> </w:t>
+      </w:r>
+    </w:p>
+    <w:p>
+      <w:r>
+        <w:t xml:space="preserve">Dass </w:t>
+      </w:r>
+      <w:proofErr w:type="spellStart"/>
+      <w:r>
+        <w:t>kovariante</w:t>
+      </w:r>
+      <w:proofErr w:type="spellEnd"/>
+      <w:r>
+        <w:t xml:space="preserve"> auch ZV sein könnte wird sonst ignoriert.</w:t>
       </w:r>
     </w:p>
     <w:p/>
@@ -289,7 +741,15 @@
         </w:numPr>
       </w:pPr>
       <w:r>
-        <w:t xml:space="preserve">Konzepte mathematisch erfassen sauber formulieren und korrekte notation </w:t>
+        <w:t xml:space="preserve">Konzepte mathematisch erfassen sauber formulieren und korrekte </w:t>
+      </w:r>
+      <w:proofErr w:type="spellStart"/>
+      <w:r>
+        <w:t>notation</w:t>
+      </w:r>
+      <w:proofErr w:type="spellEnd"/>
+      <w:r>
+        <w:t xml:space="preserve"> </w:t>
       </w:r>
     </w:p>
     <w:p>
@@ -300,7 +760,15 @@
         <w:t xml:space="preserve">Alles definieren was ZV ist </w:t>
       </w:r>
       <w:r>
-        <w:t xml:space="preserve">und was anderes. Das verstandene math korrekt darstellen. </w:t>
+        <w:t xml:space="preserve">und was anderes. Das verstandene </w:t>
+      </w:r>
+      <w:proofErr w:type="spellStart"/>
+      <w:r>
+        <w:t>math</w:t>
+      </w:r>
+      <w:proofErr w:type="spellEnd"/>
+      <w:r>
+        <w:t xml:space="preserve"> korrekt darstellen. </w:t>
       </w:r>
     </w:p>
     <w:p/>

</xml_diff>